<commit_message>
changing a bit of string texts
</commit_message>
<xml_diff>
--- a/Desktop/How desnity in prisons affect transmission rate of Multi-Drug Resistant Tuberculosis/testing variables.docx
+++ b/Desktop/How desnity in prisons affect transmission rate of Multi-Drug Resistant Tuberculosis/testing variables.docx
@@ -916,17 +916,7 @@
                 <w:sz w:val="18"/>
                 <w:szCs w:val="18"/>
               </w:rPr>
-              <w:t>0.00</w:t>
-            </w:r>
-            <w:bookmarkStart w:id="0" w:name="_GoBack"/>
-            <w:bookmarkEnd w:id="0"/>
-            <w:r>
-              <w:rPr>
-                <w:rFonts w:ascii="Times" w:eastAsia="Times New Roman" w:hAnsi="Times" w:cs="Times New Roman"/>
-                <w:sz w:val="18"/>
-                <w:szCs w:val="18"/>
-              </w:rPr>
-              <w:t>0058</w:t>
+              <w:t>0.000058</w:t>
             </w:r>
           </w:p>
         </w:tc>
@@ -3519,6 +3509,7 @@
                 <w:szCs w:val="18"/>
               </w:rPr>
             </w:pPr>
+            <w:bookmarkStart w:id="0" w:name="_GoBack"/>
             <w:r>
               <w:rPr>
                 <w:rFonts w:ascii="Times New Roman" w:hAnsi="Times New Roman" w:cs="Times New Roman"/>
@@ -3974,8 +3965,8 @@
             </w:pPr>
             <m:oMathPara>
               <m:oMath>
-                <m:sSub>
-                  <m:sSubPr>
+                <m:f>
+                  <m:fPr>
                     <m:ctrlPr>
                       <w:rPr>
                         <w:rFonts w:ascii="Cambria Math" w:hAnsi="Cambria Math"/>
@@ -3984,36 +3975,52 @@
                         <w:szCs w:val="18"/>
                       </w:rPr>
                     </m:ctrlPr>
-                  </m:sSubPr>
-                  <m:e>
+                  </m:fPr>
+                  <m:num>
+                    <m:sSub>
+                      <m:sSubPr>
+                        <m:ctrlPr>
+                          <w:rPr>
+                            <w:rFonts w:ascii="Cambria Math" w:hAnsi="Cambria Math"/>
+                            <w:i/>
+                            <w:sz w:val="18"/>
+                            <w:szCs w:val="18"/>
+                          </w:rPr>
+                        </m:ctrlPr>
+                      </m:sSubPr>
+                      <m:e>
+                        <m:r>
+                          <w:rPr>
+                            <w:rFonts w:ascii="Cambria Math" w:hAnsi="Cambria Math"/>
+                            <w:sz w:val="18"/>
+                            <w:szCs w:val="18"/>
+                          </w:rPr>
+                          <m:t>DI</m:t>
+                        </m:r>
+                      </m:e>
+                      <m:sub>
+                        <m:r>
+                          <w:rPr>
+                            <w:rFonts w:ascii="Cambria Math" w:hAnsi="Cambria Math"/>
+                            <w:sz w:val="18"/>
+                            <w:szCs w:val="18"/>
+                          </w:rPr>
+                          <m:t>R</m:t>
+                        </m:r>
+                      </m:sub>
+                    </m:sSub>
+                  </m:num>
+                  <m:den>
                     <m:r>
                       <w:rPr>
                         <w:rFonts w:ascii="Cambria Math" w:hAnsi="Cambria Math"/>
                         <w:sz w:val="18"/>
                         <w:szCs w:val="18"/>
                       </w:rPr>
-                      <m:t>DI</m:t>
+                      <m:t>DT</m:t>
                     </m:r>
-                  </m:e>
-                  <m:sub>
-                    <m:r>
-                      <w:rPr>
-                        <w:rFonts w:ascii="Cambria Math" w:hAnsi="Cambria Math"/>
-                        <w:sz w:val="18"/>
-                        <w:szCs w:val="18"/>
-                      </w:rPr>
-                      <m:t>R</m:t>
-                    </m:r>
-                  </m:sub>
-                </m:sSub>
-                <m:r>
-                  <w:rPr>
-                    <w:rFonts w:ascii="Cambria Math" w:hAnsi="Cambria Math"/>
-                    <w:sz w:val="18"/>
-                    <w:szCs w:val="18"/>
-                  </w:rPr>
-                  <m:t>/DT</m:t>
-                </m:r>
+                  </m:den>
+                </m:f>
               </m:oMath>
             </m:oMathPara>
           </w:p>
@@ -4134,12 +4141,12 @@
         </w:rPr>
       </w:pPr>
     </w:p>
+    <w:bookmarkEnd w:id="0"/>
     <w:sectPr>
       <w:pgSz w:w="12242" w:h="15842"/>
       <w:pgMar w:top="1440" w:right="2552" w:bottom="1440" w:left="1797" w:header="709" w:footer="709" w:gutter="0"/>
       <w:cols w:space="708"/>
       <w:docGrid w:linePitch="360"/>
-      <w:printerSettings r:id="rId5"/>
     </w:sectPr>
   </w:body>
 </w:document>

</xml_diff>